<commit_message>
change font and finish [02] principles
</commit_message>
<xml_diff>
--- a/LeanSoftwareDevelopment_KanbanMethod/[ZH][01]LeanPrinciples.docx
+++ b/LeanSoftwareDevelopment_KanbanMethod/[ZH][01]LeanPrinciples.docx
@@ -6,15 +6,16 @@
       <w:pPr>
         <w:jc w:val="center"/>
         <w:rPr>
-          <w:sz w:val="96"/>
-          <w:szCs w:val="96"/>
-        </w:rPr>
-      </w:pPr>
-      <w:r>
-        <w:rPr>
-          <w:rFonts w:hint="eastAsia"/>
-          <w:sz w:val="96"/>
-          <w:szCs w:val="96"/>
+          <w:rFonts w:ascii="Consolas" w:eastAsia="微軟正黑體" w:hAnsi="Consolas"/>
+          <w:sz w:val="72"/>
+          <w:szCs w:val="72"/>
+        </w:rPr>
+      </w:pPr>
+      <w:r>
+        <w:rPr>
+          <w:rFonts w:ascii="Consolas" w:eastAsia="微軟正黑體" w:hAnsi="Consolas"/>
+          <w:sz w:val="72"/>
+          <w:szCs w:val="72"/>
         </w:rPr>
         <w:t>精實軟體開發的七大原則</w:t>
       </w:r>
@@ -29,32 +30,26 @@
         <w:spacing w:line="360" w:lineRule="auto"/>
         <w:ind w:leftChars="0"/>
         <w:rPr>
-          <w:sz w:val="72"/>
-          <w:szCs w:val="72"/>
-        </w:rPr>
-      </w:pPr>
-      <w:r>
-        <w:rPr>
-          <w:rFonts w:hint="eastAsia"/>
-          <w:sz w:val="72"/>
-          <w:szCs w:val="72"/>
+          <w:rFonts w:ascii="Consolas" w:eastAsia="微軟正黑體" w:hAnsi="Consolas"/>
+          <w:sz w:val="56"/>
+          <w:szCs w:val="56"/>
+        </w:rPr>
+      </w:pPr>
+      <w:r>
+        <w:rPr>
+          <w:rFonts w:ascii="Consolas" w:eastAsia="微軟正黑體" w:hAnsi="Consolas"/>
+          <w:sz w:val="56"/>
+          <w:szCs w:val="56"/>
         </w:rPr>
         <w:t>消除浪費</w:t>
       </w:r>
       <w:r>
         <w:rPr>
-          <w:rFonts w:hint="eastAsia"/>
-          <w:sz w:val="72"/>
-          <w:szCs w:val="72"/>
-        </w:rPr>
-        <w:t xml:space="preserve"> </w:t>
-      </w:r>
-      <w:r>
-        <w:rPr>
-          <w:sz w:val="72"/>
-          <w:szCs w:val="72"/>
-        </w:rPr>
-        <w:t>(Eliminate waste)</w:t>
+          <w:rFonts w:ascii="Consolas" w:eastAsia="微軟正黑體" w:hAnsi="Consolas"/>
+          <w:sz w:val="56"/>
+          <w:szCs w:val="56"/>
+        </w:rPr>
+        <w:t xml:space="preserve"> (Eliminate waste)</w:t>
       </w:r>
     </w:p>
     <w:p>
@@ -67,32 +62,26 @@
         <w:spacing w:line="360" w:lineRule="auto"/>
         <w:ind w:leftChars="0"/>
         <w:rPr>
-          <w:sz w:val="72"/>
-          <w:szCs w:val="72"/>
-        </w:rPr>
-      </w:pPr>
-      <w:r>
-        <w:rPr>
-          <w:rFonts w:hint="eastAsia"/>
-          <w:sz w:val="72"/>
-          <w:szCs w:val="72"/>
+          <w:rFonts w:ascii="Consolas" w:eastAsia="微軟正黑體" w:hAnsi="Consolas"/>
+          <w:sz w:val="56"/>
+          <w:szCs w:val="56"/>
+        </w:rPr>
+      </w:pPr>
+      <w:r>
+        <w:rPr>
+          <w:rFonts w:ascii="Consolas" w:eastAsia="微軟正黑體" w:hAnsi="Consolas"/>
+          <w:sz w:val="56"/>
+          <w:szCs w:val="56"/>
         </w:rPr>
         <w:t>增強學習</w:t>
       </w:r>
       <w:r>
         <w:rPr>
-          <w:rFonts w:hint="eastAsia"/>
-          <w:sz w:val="72"/>
-          <w:szCs w:val="72"/>
-        </w:rPr>
-        <w:t xml:space="preserve"> </w:t>
-      </w:r>
-      <w:r>
-        <w:rPr>
-          <w:sz w:val="72"/>
-          <w:szCs w:val="72"/>
-        </w:rPr>
-        <w:t>(Amplify learning)</w:t>
+          <w:rFonts w:ascii="Consolas" w:eastAsia="微軟正黑體" w:hAnsi="Consolas"/>
+          <w:sz w:val="56"/>
+          <w:szCs w:val="56"/>
+        </w:rPr>
+        <w:t xml:space="preserve"> (Amplify learning)</w:t>
       </w:r>
     </w:p>
     <w:p>
@@ -105,32 +94,26 @@
         <w:spacing w:line="360" w:lineRule="auto"/>
         <w:ind w:leftChars="0"/>
         <w:rPr>
-          <w:sz w:val="72"/>
-          <w:szCs w:val="72"/>
-        </w:rPr>
-      </w:pPr>
-      <w:r>
-        <w:rPr>
-          <w:rFonts w:hint="eastAsia"/>
-          <w:sz w:val="72"/>
-          <w:szCs w:val="72"/>
+          <w:rFonts w:ascii="Consolas" w:eastAsia="微軟正黑體" w:hAnsi="Consolas"/>
+          <w:sz w:val="56"/>
+          <w:szCs w:val="56"/>
+        </w:rPr>
+      </w:pPr>
+      <w:r>
+        <w:rPr>
+          <w:rFonts w:ascii="Consolas" w:eastAsia="微軟正黑體" w:hAnsi="Consolas"/>
+          <w:sz w:val="56"/>
+          <w:szCs w:val="56"/>
         </w:rPr>
         <w:t>盡量延遲決策</w:t>
       </w:r>
       <w:r>
         <w:rPr>
-          <w:rFonts w:hint="eastAsia"/>
-          <w:sz w:val="72"/>
-          <w:szCs w:val="72"/>
-        </w:rPr>
-        <w:t xml:space="preserve"> </w:t>
-      </w:r>
-      <w:r>
-        <w:rPr>
-          <w:sz w:val="72"/>
-          <w:szCs w:val="72"/>
-        </w:rPr>
-        <w:t>(Decide as late as possible)</w:t>
+          <w:rFonts w:ascii="Consolas" w:eastAsia="微軟正黑體" w:hAnsi="Consolas"/>
+          <w:sz w:val="56"/>
+          <w:szCs w:val="56"/>
+        </w:rPr>
+        <w:t xml:space="preserve"> (Decide as late as possible)</w:t>
       </w:r>
     </w:p>
     <w:p>
@@ -143,44 +126,40 @@
         <w:spacing w:line="360" w:lineRule="auto"/>
         <w:ind w:leftChars="0"/>
         <w:rPr>
-          <w:sz w:val="72"/>
-          <w:szCs w:val="72"/>
-        </w:rPr>
-      </w:pPr>
-      <w:r>
-        <w:rPr>
-          <w:rFonts w:hint="eastAsia"/>
-          <w:sz w:val="72"/>
-          <w:szCs w:val="72"/>
+          <w:rFonts w:ascii="Consolas" w:eastAsia="微軟正黑體" w:hAnsi="Consolas"/>
+          <w:sz w:val="56"/>
+          <w:szCs w:val="56"/>
+        </w:rPr>
+      </w:pPr>
+      <w:r>
+        <w:rPr>
+          <w:rFonts w:ascii="Consolas" w:eastAsia="微軟正黑體" w:hAnsi="Consolas"/>
+          <w:sz w:val="56"/>
+          <w:szCs w:val="56"/>
         </w:rPr>
         <w:t>盡快交付</w:t>
       </w:r>
       <w:r>
         <w:rPr>
-          <w:rFonts w:hint="eastAsia"/>
-          <w:sz w:val="72"/>
-          <w:szCs w:val="72"/>
-        </w:rPr>
-        <w:t xml:space="preserve"> </w:t>
-      </w:r>
-      <w:r>
-        <w:rPr>
-          <w:sz w:val="72"/>
-          <w:szCs w:val="72"/>
-        </w:rPr>
-        <w:t>(</w:t>
-      </w:r>
-      <w:r>
-        <w:rPr>
-          <w:sz w:val="72"/>
-          <w:szCs w:val="72"/>
+          <w:rFonts w:ascii="Consolas" w:eastAsia="微軟正黑體" w:hAnsi="Consolas"/>
+          <w:sz w:val="56"/>
+          <w:szCs w:val="56"/>
+        </w:rPr>
+        <w:t xml:space="preserve"> (</w:t>
+      </w:r>
+      <w:r>
+        <w:rPr>
+          <w:rFonts w:ascii="Consolas" w:eastAsia="微軟正黑體" w:hAnsi="Consolas"/>
+          <w:sz w:val="56"/>
+          <w:szCs w:val="56"/>
         </w:rPr>
         <w:t>Deliver as soon as possible</w:t>
       </w:r>
       <w:r>
         <w:rPr>
-          <w:sz w:val="72"/>
-          <w:szCs w:val="72"/>
+          <w:rFonts w:ascii="Consolas" w:eastAsia="微軟正黑體" w:hAnsi="Consolas"/>
+          <w:sz w:val="56"/>
+          <w:szCs w:val="56"/>
         </w:rPr>
         <w:t>)</w:t>
       </w:r>
@@ -195,35 +174,27 @@
         <w:spacing w:line="360" w:lineRule="auto"/>
         <w:ind w:leftChars="0"/>
         <w:rPr>
-          <w:sz w:val="72"/>
-          <w:szCs w:val="72"/>
-        </w:rPr>
-      </w:pPr>
-      <w:r>
-        <w:rPr>
-          <w:rFonts w:hint="eastAsia"/>
-          <w:sz w:val="72"/>
-          <w:szCs w:val="72"/>
+          <w:rFonts w:ascii="Consolas" w:eastAsia="微軟正黑體" w:hAnsi="Consolas"/>
+          <w:sz w:val="56"/>
+          <w:szCs w:val="56"/>
+        </w:rPr>
+      </w:pPr>
+      <w:r>
+        <w:rPr>
+          <w:rFonts w:ascii="Consolas" w:eastAsia="微軟正黑體" w:hAnsi="Consolas"/>
+          <w:sz w:val="56"/>
+          <w:szCs w:val="56"/>
         </w:rPr>
         <w:t>授權軟體</w:t>
       </w:r>
       <w:r>
         <w:rPr>
-          <w:rFonts w:hint="eastAsia"/>
-          <w:sz w:val="72"/>
-          <w:szCs w:val="72"/>
-        </w:rPr>
-        <w:t xml:space="preserve"> </w:t>
-      </w:r>
-      <w:r>
-        <w:rPr>
-          <w:sz w:val="72"/>
-          <w:szCs w:val="72"/>
-        </w:rPr>
-        <w:t>(Empower the team)</w:t>
-      </w:r>
-      <w:bookmarkStart w:id="0" w:name="_GoBack"/>
-      <w:bookmarkEnd w:id="0"/>
+          <w:rFonts w:ascii="Consolas" w:eastAsia="微軟正黑體" w:hAnsi="Consolas"/>
+          <w:sz w:val="56"/>
+          <w:szCs w:val="56"/>
+        </w:rPr>
+        <w:t xml:space="preserve"> (Empower the team)</w:t>
+      </w:r>
     </w:p>
     <w:p>
       <w:pPr>
@@ -235,32 +206,26 @@
         <w:spacing w:line="360" w:lineRule="auto"/>
         <w:ind w:leftChars="0"/>
         <w:rPr>
-          <w:sz w:val="72"/>
-          <w:szCs w:val="72"/>
-        </w:rPr>
-      </w:pPr>
-      <w:r>
-        <w:rPr>
-          <w:rFonts w:hint="eastAsia"/>
-          <w:sz w:val="72"/>
-          <w:szCs w:val="72"/>
+          <w:rFonts w:ascii="Consolas" w:eastAsia="微軟正黑體" w:hAnsi="Consolas"/>
+          <w:sz w:val="56"/>
+          <w:szCs w:val="56"/>
+        </w:rPr>
+      </w:pPr>
+      <w:r>
+        <w:rPr>
+          <w:rFonts w:ascii="Consolas" w:eastAsia="微軟正黑體" w:hAnsi="Consolas"/>
+          <w:sz w:val="56"/>
+          <w:szCs w:val="56"/>
         </w:rPr>
         <w:t>嵌入完整性</w:t>
       </w:r>
       <w:r>
         <w:rPr>
-          <w:rFonts w:hint="eastAsia"/>
-          <w:sz w:val="72"/>
-          <w:szCs w:val="72"/>
-        </w:rPr>
-        <w:t xml:space="preserve"> </w:t>
-      </w:r>
-      <w:r>
-        <w:rPr>
-          <w:sz w:val="72"/>
-          <w:szCs w:val="72"/>
-        </w:rPr>
-        <w:t>(Build integrity in)</w:t>
+          <w:rFonts w:ascii="Consolas" w:eastAsia="微軟正黑體" w:hAnsi="Consolas"/>
+          <w:sz w:val="56"/>
+          <w:szCs w:val="56"/>
+        </w:rPr>
+        <w:t xml:space="preserve"> (Build integrity in)</w:t>
       </w:r>
     </w:p>
     <w:p>
@@ -273,43 +238,42 @@
         <w:spacing w:line="360" w:lineRule="auto"/>
         <w:ind w:leftChars="0"/>
         <w:rPr>
-          <w:sz w:val="72"/>
-          <w:szCs w:val="72"/>
-        </w:rPr>
-      </w:pPr>
-      <w:r>
-        <w:rPr>
-          <w:rFonts w:hint="eastAsia"/>
-          <w:sz w:val="72"/>
-          <w:szCs w:val="72"/>
+          <w:rFonts w:ascii="Consolas" w:eastAsia="微軟正黑體" w:hAnsi="Consolas"/>
+          <w:sz w:val="56"/>
+          <w:szCs w:val="56"/>
+        </w:rPr>
+      </w:pPr>
+      <w:r>
+        <w:rPr>
+          <w:rFonts w:ascii="Consolas" w:eastAsia="微軟正黑體" w:hAnsi="Consolas"/>
+          <w:sz w:val="56"/>
+          <w:szCs w:val="56"/>
         </w:rPr>
         <w:t>著眼整體</w:t>
       </w:r>
       <w:r>
         <w:rPr>
-          <w:rFonts w:hint="eastAsia"/>
-          <w:sz w:val="72"/>
-          <w:szCs w:val="72"/>
-        </w:rPr>
-        <w:t xml:space="preserve"> </w:t>
-      </w:r>
-      <w:r>
-        <w:rPr>
-          <w:sz w:val="72"/>
-          <w:szCs w:val="72"/>
-        </w:rPr>
-        <w:t>(See the whole)</w:t>
-      </w:r>
+          <w:rFonts w:ascii="Consolas" w:eastAsia="微軟正黑體" w:hAnsi="Consolas"/>
+          <w:sz w:val="56"/>
+          <w:szCs w:val="56"/>
+        </w:rPr>
+        <w:t xml:space="preserve"> (See the whole)</w:t>
+      </w:r>
+      <w:bookmarkStart w:id="0" w:name="_GoBack"/>
+      <w:bookmarkEnd w:id="0"/>
     </w:p>
     <w:p>
       <w:pPr>
         <w:spacing w:line="360" w:lineRule="auto"/>
+        <w:rPr>
+          <w:rFonts w:ascii="Consolas" w:hAnsi="Consolas"/>
+        </w:rPr>
       </w:pPr>
     </w:p>
     <w:p>
       <w:pPr>
         <w:rPr>
-          <w:rFonts w:hint="eastAsia"/>
+          <w:rFonts w:ascii="Consolas" w:hAnsi="Consolas"/>
         </w:rPr>
       </w:pPr>
     </w:p>

</xml_diff>